<commit_message>
coding scheme update (image)
</commit_message>
<xml_diff>
--- a/Headbop – Preliminary Coding Scheme.docx
+++ b/Headbop – Preliminary Coding Scheme.docx
@@ -48,21 +48,35 @@
     <w:p>
       <w:pPr>
         <w:jc w:val="center"/>
-      </w:pPr>
-    </w:p>
-    <w:p>
-      <w:pPr>
-        <w:jc w:val="center"/>
-      </w:pPr>
-      <w:r>
         <w:rPr>
           <w:noProof/>
         </w:rPr>
+      </w:pPr>
+      <w:r>
+        <w:rPr>
+          <w:noProof/>
+        </w:rPr>
         <w:drawing>
-          <wp:inline distT="0" distB="0" distL="0" distR="0" wp14:anchorId="4CB41EAA" wp14:editId="35093999">
-            <wp:extent cx="2692400" cy="2488121"/>
-            <wp:effectExtent l="0" t="0" r="0" b="1270"/>
-            <wp:docPr id="1" name="Picture 1" descr="Macintosh HD:Users:cello72294:Desktop:Screen Shot 2015-10-20 at 6.49.28 PM.png"/>
+          <wp:anchor distT="0" distB="0" distL="114300" distR="114300" simplePos="0" relativeHeight="251658240" behindDoc="0" locked="0" layoutInCell="1" allowOverlap="1" wp14:anchorId="3F7EA00D" wp14:editId="3F3810AE">
+            <wp:simplePos x="0" y="0"/>
+            <wp:positionH relativeFrom="page">
+              <wp:posOffset>2492375</wp:posOffset>
+            </wp:positionH>
+            <wp:positionV relativeFrom="page">
+              <wp:posOffset>1148080</wp:posOffset>
+            </wp:positionV>
+            <wp:extent cx="2787650" cy="2585720"/>
+            <wp:effectExtent l="0" t="0" r="6350" b="5080"/>
+            <wp:wrapThrough wrapText="bothSides">
+              <wp:wrapPolygon edited="0">
+                <wp:start x="0" y="0"/>
+                <wp:lineTo x="0" y="21430"/>
+                <wp:lineTo x="21452" y="21430"/>
+                <wp:lineTo x="21452" y="0"/>
+                <wp:lineTo x="0" y="0"/>
+              </wp:wrapPolygon>
+            </wp:wrapThrough>
+            <wp:docPr id="3" name="Picture 3" descr="Macintosh HD:Users:cello72294:Desktop:Screen Shot 2015-11-02 at 11.52.09 AM.png"/>
             <wp:cNvGraphicFramePr>
               <a:graphicFrameLocks xmlns:a="http://schemas.openxmlformats.org/drawingml/2006/main" noChangeAspect="1"/>
             </wp:cNvGraphicFramePr>
@@ -70,7 +84,7 @@
               <a:graphicData uri="http://schemas.openxmlformats.org/drawingml/2006/picture">
                 <pic:pic xmlns:pic="http://schemas.openxmlformats.org/drawingml/2006/picture">
                   <pic:nvPicPr>
-                    <pic:cNvPr id="0" name="Picture 1" descr="Macintosh HD:Users:cello72294:Desktop:Screen Shot 2015-10-20 at 6.49.28 PM.png"/>
+                    <pic:cNvPr id="0" name="Picture 3" descr="Macintosh HD:Users:cello72294:Desktop:Screen Shot 2015-11-02 at 11.52.09 AM.png"/>
                     <pic:cNvPicPr>
                       <a:picLocks noChangeAspect="1" noChangeArrowheads="1"/>
                     </pic:cNvPicPr>
@@ -91,7 +105,7 @@
                   <pic:spPr bwMode="auto">
                     <a:xfrm>
                       <a:off x="0" y="0"/>
-                      <a:ext cx="2692676" cy="2488376"/>
+                      <a:ext cx="2787650" cy="2585720"/>
                     </a:xfrm>
                     <a:prstGeom prst="rect">
                       <a:avLst/>
@@ -104,9 +118,113 @@
                 </pic:pic>
               </a:graphicData>
             </a:graphic>
-          </wp:inline>
+            <wp14:sizeRelH relativeFrom="page">
+              <wp14:pctWidth>0</wp14:pctWidth>
+            </wp14:sizeRelH>
+            <wp14:sizeRelV relativeFrom="page">
+              <wp14:pctHeight>0</wp14:pctHeight>
+            </wp14:sizeRelV>
+          </wp:anchor>
         </w:drawing>
       </w:r>
+    </w:p>
+    <w:p>
+      <w:pPr>
+        <w:jc w:val="center"/>
+        <w:rPr>
+          <w:noProof/>
+        </w:rPr>
+      </w:pPr>
+    </w:p>
+    <w:p>
+      <w:pPr>
+        <w:jc w:val="center"/>
+        <w:rPr>
+          <w:noProof/>
+        </w:rPr>
+      </w:pPr>
+    </w:p>
+    <w:p>
+      <w:pPr>
+        <w:jc w:val="center"/>
+        <w:rPr>
+          <w:noProof/>
+        </w:rPr>
+      </w:pPr>
+    </w:p>
+    <w:p>
+      <w:pPr>
+        <w:jc w:val="center"/>
+        <w:rPr>
+          <w:noProof/>
+        </w:rPr>
+      </w:pPr>
+    </w:p>
+    <w:p>
+      <w:pPr>
+        <w:jc w:val="center"/>
+        <w:rPr>
+          <w:noProof/>
+        </w:rPr>
+      </w:pPr>
+    </w:p>
+    <w:p>
+      <w:pPr>
+        <w:jc w:val="center"/>
+        <w:rPr>
+          <w:noProof/>
+        </w:rPr>
+      </w:pPr>
+    </w:p>
+    <w:p>
+      <w:pPr>
+        <w:jc w:val="center"/>
+        <w:rPr>
+          <w:noProof/>
+        </w:rPr>
+      </w:pPr>
+    </w:p>
+    <w:p>
+      <w:pPr>
+        <w:jc w:val="center"/>
+        <w:rPr>
+          <w:noProof/>
+        </w:rPr>
+      </w:pPr>
+    </w:p>
+    <w:p>
+      <w:pPr>
+        <w:jc w:val="center"/>
+        <w:rPr>
+          <w:noProof/>
+        </w:rPr>
+      </w:pPr>
+    </w:p>
+    <w:p>
+      <w:pPr>
+        <w:jc w:val="center"/>
+        <w:rPr>
+          <w:noProof/>
+        </w:rPr>
+      </w:pPr>
+    </w:p>
+    <w:p>
+      <w:pPr>
+        <w:jc w:val="center"/>
+        <w:rPr>
+          <w:noProof/>
+        </w:rPr>
+      </w:pPr>
+    </w:p>
+    <w:p>
+      <w:pPr>
+        <w:jc w:val="center"/>
+      </w:pPr>
+    </w:p>
+    <w:p>
+      <w:pPr>
+        <w:jc w:val="center"/>
+      </w:pPr>
     </w:p>
     <w:p>
       <w:pPr>
@@ -489,8 +607,6 @@
           <w:rFonts w:ascii="Helvetica Neue" w:hAnsi="Helvetica Neue"/>
         </w:rPr>
       </w:pPr>
-      <w:bookmarkStart w:id="0" w:name="_GoBack"/>
-      <w:bookmarkEnd w:id="0"/>
     </w:p>
     <w:p>
       <w:pPr>
@@ -527,6 +643,17 @@
         </w:rPr>
         <w:t>Intentional Body Actions</w:t>
       </w:r>
+      <w:r>
+        <w:rPr>
+          <w:rFonts w:ascii="Helvetica Neue" w:hAnsi="Helvetica Neue"/>
+          <w:b/>
+          <w:bCs/>
+          <w:i/>
+        </w:rPr>
+        <w:t xml:space="preserve"> </w:t>
+      </w:r>
+      <w:bookmarkStart w:id="0" w:name="_GoBack"/>
+      <w:bookmarkEnd w:id="0"/>
       <w:r>
         <w:rPr>
           <w:rFonts w:ascii="Helvetica Neue" w:hAnsi="Helvetica Neue"/>
@@ -641,6 +768,7 @@
           <w:rFonts w:ascii="Helvetica Neue" w:hAnsi="Helvetica Neue"/>
           <w:b/>
         </w:rPr>
+        <w:lastRenderedPageBreak/>
         <w:t xml:space="preserve">On the first pass, code for: </w:t>
       </w:r>
     </w:p>
@@ -1971,7 +2099,7 @@
 </file>
 
 <file path=customXml/itemProps1.xml><?xml version="1.0" encoding="utf-8"?>
-<ds:datastoreItem xmlns:ds="http://schemas.openxmlformats.org/officeDocument/2006/customXml" ds:itemID="{6BCC614E-3EF3-254F-BC25-3EB04F283A8E}">
+<ds:datastoreItem xmlns:ds="http://schemas.openxmlformats.org/officeDocument/2006/customXml" ds:itemID="{067D1E86-C27F-3443-972C-E02FBA89B8B7}">
   <ds:schemaRefs>
     <ds:schemaRef ds:uri="http://schemas.openxmlformats.org/officeDocument/2006/bibliography"/>
   </ds:schemaRefs>

</xml_diff>